<commit_message>
update table of software
</commit_message>
<xml_diff>
--- a/paper/201042Y113-周昱廷-毕业论文.docx
+++ b/paper/201042Y113-周昱廷-毕业论文.docx
@@ -126,7 +126,7 @@
         <w:rPr>
           <w:rFonts w:hint="eastAsia"/>
         </w:rPr>
-        <w:t>我搭建</w:t>
+        <w:t>搭建</w:t>
       </w:r>
       <w:r>
         <w:rPr>
@@ -5253,7 +5253,19 @@
         <w:rPr>
           <w:rFonts w:hint="eastAsia"/>
         </w:rPr>
-        <w:t>一些研究使用穿戴式传感器，如加速度计和陀螺仪，实时捕捉运动员的动作数据。这些传感器能够提供关于运动员运动速度、方向和加速度等详细信息。通过计算机视觉的应用，如采用高速摄像头捕捉运动员的动作，利用计算机视觉技术提取运动特征。这些技术能够生成运动员动作的三维重建，提供更加全面的运动分析。利用深度学习技术，特别是卷积神经网络（</w:t>
+        <w:t>一些研究使用穿戴式传感器，如加速度计和陀螺仪，实时捕捉运动员的动作数据</w:t>
+      </w:r>
+      <w:r>
+        <w:rPr>
+          <w:rFonts w:hint="eastAsia"/>
+        </w:rPr>
+        <w:t>，</w:t>
+      </w:r>
+      <w:r>
+        <w:rPr>
+          <w:rFonts w:hint="eastAsia"/>
+        </w:rPr>
+        <w:t>这些传感器能够提供关于运动员运动速度、方向和加速度等详细信息。通过计算机视觉的应用，如采用高速摄像头捕捉运动员的动作，利用计算机视觉技术提取运动特征。这些技术能够生成运动员动作的三维重建，提供更加全面的运动分析。利用深度学习技术，特别是卷积神经网络（</w:t>
       </w:r>
       <w:r>
         <w:rPr>
@@ -8157,9 +8169,6 @@
           <w:numId w:val="57"/>
         </w:numPr>
         <w:ind w:firstLineChars="0"/>
-        <w:rPr>
-          <w:rFonts w:hint="eastAsia"/>
-        </w:rPr>
       </w:pPr>
       <w:r>
         <w:rPr>
@@ -8224,9 +8233,6 @@
           <w:numId w:val="57"/>
         </w:numPr>
         <w:ind w:firstLineChars="0"/>
-        <w:rPr>
-          <w:rFonts w:hint="eastAsia"/>
-        </w:rPr>
       </w:pPr>
       <w:r>
         <w:rPr>
@@ -8261,9 +8267,6 @@
           <w:numId w:val="57"/>
         </w:numPr>
         <w:ind w:firstLineChars="0"/>
-        <w:rPr>
-          <w:rFonts w:hint="eastAsia"/>
-        </w:rPr>
       </w:pPr>
       <w:r>
         <w:rPr>
@@ -8352,9 +8355,6 @@
       <w:pPr>
         <w:pStyle w:val="a1"/>
         <w:ind w:left="920" w:firstLineChars="0" w:firstLine="0"/>
-        <w:rPr>
-          <w:rFonts w:hint="eastAsia"/>
-        </w:rPr>
       </w:pPr>
     </w:p>
     <w:p>
@@ -8692,10 +8692,7 @@
     <w:p>
       <w:pPr>
         <w:pStyle w:val="a2"/>
-        <w:ind w:firstLineChars="83" w:firstLine="199"/>
-        <w:rPr>
-          <w:rFonts w:hint="eastAsia"/>
-        </w:rPr>
+        <w:ind w:firstLineChars="0" w:firstLine="420"/>
       </w:pPr>
       <w:r>
         <w:rPr>
@@ -8732,9 +8729,6 @@
       <w:pPr>
         <w:pStyle w:val="af1"/>
         <w:keepNext/>
-        <w:rPr>
-          <w:rFonts w:hint="eastAsia"/>
-        </w:rPr>
       </w:pPr>
       <w:r>
         <w:rPr>
@@ -8834,7 +8828,19 @@
         <w:rPr>
           <w:rFonts w:hint="eastAsia"/>
         </w:rPr>
-        <w:t>设备硬件规格表</w:t>
+        <w:t>设备硬件</w:t>
+      </w:r>
+      <w:r>
+        <w:rPr>
+          <w:rFonts w:hint="eastAsia"/>
+        </w:rPr>
+        <w:t>环境</w:t>
+      </w:r>
+      <w:r>
+        <w:rPr>
+          <w:rFonts w:hint="eastAsia"/>
+        </w:rPr>
+        <w:t>规格</w:t>
       </w:r>
     </w:p>
     <w:tbl>
@@ -8890,7 +8896,7 @@
                 <w:sz w:val="22"/>
                 <w:szCs w:val="22"/>
               </w:rPr>
-              <w:t>项目</w:t>
+              <w:t>类别</w:t>
             </w:r>
           </w:p>
         </w:tc>
@@ -8913,6 +8919,17 @@
               <w:widowControl/>
               <w:jc w:val="center"/>
               <w:rPr>
+                <w:rFonts w:ascii="等线" w:eastAsia="等线" w:hAnsi="等线" w:cs="宋体"/>
+                <w:b/>
+                <w:bCs/>
+                <w:color w:val="000000"/>
+                <w:kern w:val="0"/>
+                <w:sz w:val="22"/>
+                <w:szCs w:val="22"/>
+              </w:rPr>
+            </w:pPr>
+            <w:r>
+              <w:rPr>
                 <w:rFonts w:ascii="等线" w:eastAsia="等线" w:hAnsi="等线" w:cs="宋体" w:hint="eastAsia"/>
                 <w:b/>
                 <w:bCs/>
@@ -8921,7 +8938,8 @@
                 <w:sz w:val="22"/>
                 <w:szCs w:val="22"/>
               </w:rPr>
-            </w:pPr>
+              <w:t>硬件</w:t>
+            </w:r>
             <w:r>
               <w:rPr>
                 <w:rFonts w:ascii="等线" w:eastAsia="等线" w:hAnsi="等线" w:cs="宋体" w:hint="eastAsia"/>
@@ -8961,7 +8979,7 @@
               <w:widowControl/>
               <w:jc w:val="center"/>
               <w:rPr>
-                <w:rFonts w:ascii="等线" w:eastAsia="等线" w:hAnsi="等线" w:cs="宋体" w:hint="eastAsia"/>
+                <w:rFonts w:ascii="等线" w:eastAsia="等线" w:hAnsi="等线" w:cs="宋体"/>
                 <w:color w:val="000000"/>
                 <w:kern w:val="0"/>
                 <w:sz w:val="22"/>
@@ -8997,9 +9015,9 @@
           <w:p>
             <w:pPr>
               <w:widowControl/>
-              <w:jc w:val="center"/>
+              <w:jc w:val="left"/>
               <w:rPr>
-                <w:rFonts w:ascii="等线" w:eastAsia="等线" w:hAnsi="等线" w:cs="宋体" w:hint="eastAsia"/>
+                <w:rFonts w:ascii="等线" w:eastAsia="等线" w:hAnsi="等线" w:cs="宋体"/>
                 <w:color w:val="000000"/>
                 <w:kern w:val="0"/>
                 <w:sz w:val="22"/>
@@ -9043,7 +9061,7 @@
               <w:widowControl/>
               <w:jc w:val="center"/>
               <w:rPr>
-                <w:rFonts w:ascii="等线" w:eastAsia="等线" w:hAnsi="等线" w:cs="宋体" w:hint="eastAsia"/>
+                <w:rFonts w:ascii="等线" w:eastAsia="等线" w:hAnsi="等线" w:cs="宋体"/>
                 <w:color w:val="000000"/>
                 <w:kern w:val="0"/>
                 <w:sz w:val="22"/>
@@ -9079,9 +9097,9 @@
           <w:p>
             <w:pPr>
               <w:widowControl/>
-              <w:jc w:val="center"/>
+              <w:jc w:val="left"/>
               <w:rPr>
-                <w:rFonts w:ascii="等线" w:eastAsia="等线" w:hAnsi="等线" w:cs="宋体" w:hint="eastAsia"/>
+                <w:rFonts w:ascii="等线" w:eastAsia="等线" w:hAnsi="等线" w:cs="宋体"/>
                 <w:color w:val="000000"/>
                 <w:kern w:val="0"/>
                 <w:sz w:val="22"/>
@@ -9125,7 +9143,7 @@
               <w:widowControl/>
               <w:jc w:val="center"/>
               <w:rPr>
-                <w:rFonts w:ascii="等线" w:eastAsia="等线" w:hAnsi="等线" w:cs="宋体" w:hint="eastAsia"/>
+                <w:rFonts w:ascii="等线" w:eastAsia="等线" w:hAnsi="等线" w:cs="宋体"/>
                 <w:color w:val="000000"/>
                 <w:kern w:val="0"/>
                 <w:sz w:val="22"/>
@@ -9161,9 +9179,9 @@
           <w:p>
             <w:pPr>
               <w:widowControl/>
-              <w:jc w:val="center"/>
+              <w:jc w:val="left"/>
               <w:rPr>
-                <w:rFonts w:ascii="等线" w:eastAsia="等线" w:hAnsi="等线" w:cs="宋体" w:hint="eastAsia"/>
+                <w:rFonts w:ascii="等线" w:eastAsia="等线" w:hAnsi="等线" w:cs="宋体"/>
                 <w:color w:val="000000"/>
                 <w:kern w:val="0"/>
                 <w:sz w:val="22"/>
@@ -9207,7 +9225,7 @@
               <w:widowControl/>
               <w:jc w:val="center"/>
               <w:rPr>
-                <w:rFonts w:ascii="等线" w:eastAsia="等线" w:hAnsi="等线" w:cs="宋体" w:hint="eastAsia"/>
+                <w:rFonts w:ascii="等线" w:eastAsia="等线" w:hAnsi="等线" w:cs="宋体"/>
                 <w:color w:val="000000"/>
                 <w:kern w:val="0"/>
                 <w:sz w:val="22"/>
@@ -9243,9 +9261,9 @@
           <w:p>
             <w:pPr>
               <w:widowControl/>
-              <w:jc w:val="center"/>
+              <w:jc w:val="left"/>
               <w:rPr>
-                <w:rFonts w:ascii="等线" w:eastAsia="等线" w:hAnsi="等线" w:cs="宋体" w:hint="eastAsia"/>
+                <w:rFonts w:ascii="等线" w:eastAsia="等线" w:hAnsi="等线" w:cs="宋体"/>
                 <w:color w:val="000000"/>
                 <w:kern w:val="0"/>
                 <w:sz w:val="22"/>
@@ -9289,7 +9307,7 @@
               <w:widowControl/>
               <w:jc w:val="center"/>
               <w:rPr>
-                <w:rFonts w:ascii="等线" w:eastAsia="等线" w:hAnsi="等线" w:cs="宋体" w:hint="eastAsia"/>
+                <w:rFonts w:ascii="等线" w:eastAsia="等线" w:hAnsi="等线" w:cs="宋体"/>
                 <w:color w:val="000000"/>
                 <w:kern w:val="0"/>
                 <w:sz w:val="22"/>
@@ -9335,9 +9353,9 @@
           <w:p>
             <w:pPr>
               <w:widowControl/>
-              <w:jc w:val="center"/>
+              <w:jc w:val="left"/>
               <w:rPr>
-                <w:rFonts w:ascii="等线" w:eastAsia="等线" w:hAnsi="等线" w:cs="宋体" w:hint="eastAsia"/>
+                <w:rFonts w:ascii="等线" w:eastAsia="等线" w:hAnsi="等线" w:cs="宋体"/>
                 <w:color w:val="000000"/>
                 <w:kern w:val="0"/>
                 <w:sz w:val="22"/>
@@ -9401,7 +9419,7 @@
               <w:widowControl/>
               <w:jc w:val="center"/>
               <w:rPr>
-                <w:rFonts w:ascii="等线" w:eastAsia="等线" w:hAnsi="等线" w:cs="宋体" w:hint="eastAsia"/>
+                <w:rFonts w:ascii="等线" w:eastAsia="等线" w:hAnsi="等线" w:cs="宋体"/>
                 <w:color w:val="000000"/>
                 <w:kern w:val="0"/>
                 <w:sz w:val="22"/>
@@ -9457,9 +9475,9 @@
           <w:p>
             <w:pPr>
               <w:widowControl/>
-              <w:jc w:val="center"/>
+              <w:jc w:val="left"/>
               <w:rPr>
-                <w:rFonts w:ascii="等线" w:eastAsia="等线" w:hAnsi="等线" w:cs="宋体" w:hint="eastAsia"/>
+                <w:rFonts w:ascii="等线" w:eastAsia="等线" w:hAnsi="等线" w:cs="宋体"/>
                 <w:color w:val="000000"/>
                 <w:kern w:val="0"/>
                 <w:sz w:val="22"/>
@@ -9523,245 +9541,786 @@
     <w:p>
       <w:pPr>
         <w:pStyle w:val="a2"/>
-        <w:spacing w:line="276" w:lineRule="auto"/>
-        <w:ind w:firstLineChars="0" w:firstLine="420"/>
-      </w:pPr>
-      <w:r>
-        <w:rPr>
-          <w:rFonts w:hint="eastAsia"/>
-        </w:rPr>
-        <w:t>操作系统：</w:t>
-      </w:r>
-      <w:r>
-        <w:rPr>
-          <w:rFonts w:hint="eastAsia"/>
-        </w:rPr>
-        <w:t>Windows11 Pro 22631.3296 x64</w:t>
-      </w:r>
-    </w:p>
+        <w:ind w:firstLineChars="175" w:firstLine="420"/>
+        <w:rPr>
+          <w:rFonts w:hint="eastAsia"/>
+        </w:rPr>
+      </w:pPr>
+      <w:r>
+        <w:rPr>
+          <w:rFonts w:hint="eastAsia"/>
+        </w:rPr>
+        <w:t>表格</w:t>
+      </w:r>
+      <w:r>
+        <w:rPr>
+          <w:rFonts w:hint="eastAsia"/>
+        </w:rPr>
+        <w:t>2-</w:t>
+      </w:r>
+      <w:r>
+        <w:rPr>
+          <w:rFonts w:hint="eastAsia"/>
+        </w:rPr>
+        <w:t>2</w:t>
+      </w:r>
+      <w:r>
+        <w:rPr>
+          <w:rFonts w:hint="eastAsia"/>
+        </w:rPr>
+        <w:t>为本次项目设计搭建所用到的</w:t>
+      </w:r>
+      <w:r>
+        <w:rPr>
+          <w:rFonts w:hint="eastAsia"/>
+        </w:rPr>
+        <w:t>软件、</w:t>
+      </w:r>
+      <w:r>
+        <w:rPr>
+          <w:rFonts w:hint="eastAsia"/>
+        </w:rPr>
+        <w:t>框架</w:t>
+      </w:r>
+      <w:r>
+        <w:rPr>
+          <w:rFonts w:hint="eastAsia"/>
+        </w:rPr>
+        <w:t>和</w:t>
+      </w:r>
+      <w:r>
+        <w:rPr>
+          <w:rFonts w:hint="eastAsia"/>
+        </w:rPr>
+        <w:t>工具</w:t>
+      </w:r>
+      <w:r>
+        <w:rPr>
+          <w:rFonts w:hint="eastAsia"/>
+        </w:rPr>
+        <w:t>：</w:t>
+      </w:r>
+    </w:p>
+    <w:p>
+      <w:pPr>
+        <w:pStyle w:val="af1"/>
+        <w:keepNext/>
+        <w:rPr>
+          <w:rFonts w:hint="eastAsia"/>
+        </w:rPr>
+      </w:pPr>
+      <w:r>
+        <w:rPr>
+          <w:rFonts w:hint="eastAsia"/>
+        </w:rPr>
+        <w:t>表格</w:t>
+      </w:r>
+      <w:r>
+        <w:rPr>
+          <w:rFonts w:hint="eastAsia"/>
+        </w:rPr>
+        <w:t xml:space="preserve"> </w:t>
+      </w:r>
+      <w:r>
+        <w:fldChar w:fldCharType="begin"/>
+      </w:r>
+      <w:r>
+        <w:instrText xml:space="preserve"> </w:instrText>
+      </w:r>
+      <w:r>
+        <w:rPr>
+          <w:rFonts w:hint="eastAsia"/>
+        </w:rPr>
+        <w:instrText>STYLEREF 1 \s</w:instrText>
+      </w:r>
+      <w:r>
+        <w:instrText xml:space="preserve"> </w:instrText>
+      </w:r>
+      <w:r>
+        <w:fldChar w:fldCharType="separate"/>
+      </w:r>
+      <w:r>
+        <w:rPr>
+          <w:noProof/>
+          <w:cs/>
+        </w:rPr>
+        <w:t>‎</w:t>
+      </w:r>
+      <w:r>
+        <w:rPr>
+          <w:noProof/>
+        </w:rPr>
+        <w:t>2</w:t>
+      </w:r>
+      <w:r>
+        <w:fldChar w:fldCharType="end"/>
+      </w:r>
+      <w:r>
+        <w:noBreakHyphen/>
+      </w:r>
+      <w:r>
+        <w:fldChar w:fldCharType="begin"/>
+      </w:r>
+      <w:r>
+        <w:instrText xml:space="preserve"> </w:instrText>
+      </w:r>
+      <w:r>
+        <w:rPr>
+          <w:rFonts w:hint="eastAsia"/>
+        </w:rPr>
+        <w:instrText xml:space="preserve">SEQ </w:instrText>
+      </w:r>
+      <w:r>
+        <w:rPr>
+          <w:rFonts w:hint="eastAsia"/>
+        </w:rPr>
+        <w:instrText>表格</w:instrText>
+      </w:r>
+      <w:r>
+        <w:rPr>
+          <w:rFonts w:hint="eastAsia"/>
+        </w:rPr>
+        <w:instrText xml:space="preserve"> \* ARABIC \s 1</w:instrText>
+      </w:r>
+      <w:r>
+        <w:instrText xml:space="preserve"> </w:instrText>
+      </w:r>
+      <w:r>
+        <w:fldChar w:fldCharType="separate"/>
+      </w:r>
+      <w:r>
+        <w:rPr>
+          <w:noProof/>
+        </w:rPr>
+        <w:t>2</w:t>
+      </w:r>
+      <w:r>
+        <w:fldChar w:fldCharType="end"/>
+      </w:r>
+      <w:r>
+        <w:rPr>
+          <w:rFonts w:hint="eastAsia"/>
+        </w:rPr>
+        <w:t xml:space="preserve"> </w:t>
+      </w:r>
+      <w:r>
+        <w:rPr>
+          <w:rFonts w:hint="eastAsia"/>
+        </w:rPr>
+        <w:t>设备</w:t>
+      </w:r>
+      <w:r>
+        <w:rPr>
+          <w:rFonts w:hint="eastAsia"/>
+        </w:rPr>
+        <w:t>软件</w:t>
+      </w:r>
+      <w:r>
+        <w:rPr>
+          <w:rFonts w:hint="eastAsia"/>
+        </w:rPr>
+        <w:t>环境</w:t>
+      </w:r>
+    </w:p>
+    <w:tbl>
+      <w:tblPr>
+        <w:tblW w:w="8780" w:type="dxa"/>
+        <w:jc w:val="center"/>
+        <w:tblLook w:val="04A0" w:firstRow="1" w:lastRow="0" w:firstColumn="1" w:lastColumn="0" w:noHBand="0" w:noVBand="1"/>
+      </w:tblPr>
+      <w:tblGrid>
+        <w:gridCol w:w="1980"/>
+        <w:gridCol w:w="6800"/>
+      </w:tblGrid>
+      <w:tr>
+        <w:trPr>
+          <w:trHeight w:val="280"/>
+          <w:jc w:val="center"/>
+        </w:trPr>
+        <w:tc>
+          <w:tcPr>
+            <w:tcW w:w="1980" w:type="dxa"/>
+            <w:tcBorders>
+              <w:top w:val="single" w:sz="4" w:space="0" w:color="auto"/>
+              <w:left w:val="single" w:sz="4" w:space="0" w:color="auto"/>
+              <w:bottom w:val="single" w:sz="4" w:space="0" w:color="auto"/>
+              <w:right w:val="single" w:sz="4" w:space="0" w:color="auto"/>
+            </w:tcBorders>
+            <w:shd w:val="clear" w:color="auto" w:fill="auto"/>
+            <w:noWrap/>
+            <w:vAlign w:val="bottom"/>
+            <w:hideMark/>
+          </w:tcPr>
+          <w:p>
+            <w:pPr>
+              <w:widowControl/>
+              <w:jc w:val="center"/>
+              <w:rPr>
+                <w:rFonts w:ascii="等线" w:eastAsia="等线" w:hAnsi="等线" w:cs="宋体"/>
+                <w:b/>
+                <w:bCs/>
+                <w:color w:val="000000"/>
+                <w:kern w:val="0"/>
+                <w:sz w:val="22"/>
+                <w:szCs w:val="22"/>
+              </w:rPr>
+            </w:pPr>
+            <w:r>
+              <w:rPr>
+                <w:rFonts w:ascii="等线" w:eastAsia="等线" w:hAnsi="等线" w:cs="宋体" w:hint="eastAsia"/>
+                <w:b/>
+                <w:bCs/>
+                <w:color w:val="000000"/>
+                <w:kern w:val="0"/>
+                <w:sz w:val="22"/>
+                <w:szCs w:val="22"/>
+              </w:rPr>
+              <w:t>类别</w:t>
+            </w:r>
+          </w:p>
+        </w:tc>
+        <w:tc>
+          <w:tcPr>
+            <w:tcW w:w="6800" w:type="dxa"/>
+            <w:tcBorders>
+              <w:top w:val="single" w:sz="4" w:space="0" w:color="auto"/>
+              <w:left w:val="nil"/>
+              <w:bottom w:val="single" w:sz="4" w:space="0" w:color="auto"/>
+              <w:right w:val="single" w:sz="4" w:space="0" w:color="auto"/>
+            </w:tcBorders>
+            <w:shd w:val="clear" w:color="auto" w:fill="auto"/>
+            <w:noWrap/>
+            <w:vAlign w:val="bottom"/>
+            <w:hideMark/>
+          </w:tcPr>
+          <w:p>
+            <w:pPr>
+              <w:widowControl/>
+              <w:jc w:val="center"/>
+              <w:rPr>
+                <w:rFonts w:ascii="等线" w:eastAsia="等线" w:hAnsi="等线" w:cs="宋体" w:hint="eastAsia"/>
+                <w:b/>
+                <w:bCs/>
+                <w:color w:val="000000"/>
+                <w:kern w:val="0"/>
+                <w:sz w:val="22"/>
+                <w:szCs w:val="22"/>
+              </w:rPr>
+            </w:pPr>
+            <w:r>
+              <w:rPr>
+                <w:rFonts w:ascii="等线" w:eastAsia="等线" w:hAnsi="等线" w:cs="宋体" w:hint="eastAsia"/>
+                <w:b/>
+                <w:bCs/>
+                <w:color w:val="000000"/>
+                <w:kern w:val="0"/>
+                <w:sz w:val="22"/>
+                <w:szCs w:val="22"/>
+              </w:rPr>
+              <w:t>软件/框架/工具</w:t>
+            </w:r>
+          </w:p>
+        </w:tc>
+      </w:tr>
+      <w:tr>
+        <w:trPr>
+          <w:trHeight w:val="280"/>
+          <w:jc w:val="center"/>
+        </w:trPr>
+        <w:tc>
+          <w:tcPr>
+            <w:tcW w:w="1980" w:type="dxa"/>
+            <w:tcBorders>
+              <w:top w:val="nil"/>
+              <w:left w:val="single" w:sz="4" w:space="0" w:color="auto"/>
+              <w:bottom w:val="single" w:sz="4" w:space="0" w:color="auto"/>
+              <w:right w:val="single" w:sz="4" w:space="0" w:color="auto"/>
+            </w:tcBorders>
+            <w:shd w:val="clear" w:color="auto" w:fill="auto"/>
+            <w:noWrap/>
+            <w:vAlign w:val="bottom"/>
+            <w:hideMark/>
+          </w:tcPr>
+          <w:p>
+            <w:pPr>
+              <w:widowControl/>
+              <w:jc w:val="center"/>
+              <w:rPr>
+                <w:rFonts w:ascii="等线" w:eastAsia="等线" w:hAnsi="等线" w:cs="宋体" w:hint="eastAsia"/>
+                <w:color w:val="000000"/>
+                <w:kern w:val="0"/>
+                <w:sz w:val="22"/>
+                <w:szCs w:val="22"/>
+              </w:rPr>
+            </w:pPr>
+            <w:r>
+              <w:rPr>
+                <w:rFonts w:ascii="等线" w:eastAsia="等线" w:hAnsi="等线" w:cs="宋体" w:hint="eastAsia"/>
+                <w:color w:val="000000"/>
+                <w:kern w:val="0"/>
+                <w:sz w:val="22"/>
+                <w:szCs w:val="22"/>
+              </w:rPr>
+              <w:t>操作系统</w:t>
+            </w:r>
+          </w:p>
+        </w:tc>
+        <w:tc>
+          <w:tcPr>
+            <w:tcW w:w="6800" w:type="dxa"/>
+            <w:tcBorders>
+              <w:top w:val="nil"/>
+              <w:left w:val="nil"/>
+              <w:bottom w:val="single" w:sz="4" w:space="0" w:color="auto"/>
+              <w:right w:val="single" w:sz="4" w:space="0" w:color="auto"/>
+            </w:tcBorders>
+            <w:shd w:val="clear" w:color="auto" w:fill="auto"/>
+            <w:noWrap/>
+            <w:vAlign w:val="bottom"/>
+            <w:hideMark/>
+          </w:tcPr>
+          <w:p>
+            <w:pPr>
+              <w:widowControl/>
+              <w:jc w:val="left"/>
+              <w:rPr>
+                <w:rFonts w:ascii="等线" w:eastAsia="等线" w:hAnsi="等线" w:cs="宋体" w:hint="eastAsia"/>
+                <w:color w:val="000000"/>
+                <w:kern w:val="0"/>
+                <w:sz w:val="22"/>
+                <w:szCs w:val="22"/>
+              </w:rPr>
+            </w:pPr>
+            <w:r>
+              <w:rPr>
+                <w:rFonts w:ascii="等线" w:eastAsia="等线" w:hAnsi="等线" w:cs="宋体" w:hint="eastAsia"/>
+                <w:color w:val="000000"/>
+                <w:kern w:val="0"/>
+                <w:sz w:val="22"/>
+                <w:szCs w:val="22"/>
+              </w:rPr>
+              <w:t>Windows11 Pro 22631.3296 x64</w:t>
+            </w:r>
+          </w:p>
+        </w:tc>
+      </w:tr>
+      <w:tr>
+        <w:trPr>
+          <w:trHeight w:val="280"/>
+          <w:jc w:val="center"/>
+        </w:trPr>
+        <w:tc>
+          <w:tcPr>
+            <w:tcW w:w="1980" w:type="dxa"/>
+            <w:tcBorders>
+              <w:top w:val="nil"/>
+              <w:left w:val="single" w:sz="4" w:space="0" w:color="auto"/>
+              <w:bottom w:val="single" w:sz="4" w:space="0" w:color="auto"/>
+              <w:right w:val="single" w:sz="4" w:space="0" w:color="auto"/>
+            </w:tcBorders>
+            <w:shd w:val="clear" w:color="auto" w:fill="auto"/>
+            <w:noWrap/>
+            <w:vAlign w:val="bottom"/>
+            <w:hideMark/>
+          </w:tcPr>
+          <w:p>
+            <w:pPr>
+              <w:widowControl/>
+              <w:jc w:val="center"/>
+              <w:rPr>
+                <w:rFonts w:ascii="等线" w:eastAsia="等线" w:hAnsi="等线" w:cs="宋体" w:hint="eastAsia"/>
+                <w:color w:val="000000"/>
+                <w:kern w:val="0"/>
+                <w:sz w:val="22"/>
+                <w:szCs w:val="22"/>
+              </w:rPr>
+            </w:pPr>
+            <w:r>
+              <w:rPr>
+                <w:rFonts w:ascii="等线" w:eastAsia="等线" w:hAnsi="等线" w:cs="宋体" w:hint="eastAsia"/>
+                <w:color w:val="000000"/>
+                <w:kern w:val="0"/>
+                <w:sz w:val="22"/>
+                <w:szCs w:val="22"/>
+              </w:rPr>
+              <w:t>开发环境</w:t>
+            </w:r>
+          </w:p>
+        </w:tc>
+        <w:tc>
+          <w:tcPr>
+            <w:tcW w:w="6800" w:type="dxa"/>
+            <w:tcBorders>
+              <w:top w:val="nil"/>
+              <w:left w:val="nil"/>
+              <w:bottom w:val="single" w:sz="4" w:space="0" w:color="auto"/>
+              <w:right w:val="single" w:sz="4" w:space="0" w:color="auto"/>
+            </w:tcBorders>
+            <w:shd w:val="clear" w:color="auto" w:fill="auto"/>
+            <w:noWrap/>
+            <w:vAlign w:val="bottom"/>
+            <w:hideMark/>
+          </w:tcPr>
+          <w:p>
+            <w:pPr>
+              <w:widowControl/>
+              <w:jc w:val="left"/>
+              <w:rPr>
+                <w:rFonts w:ascii="等线" w:eastAsia="等线" w:hAnsi="等线" w:cs="宋体" w:hint="eastAsia"/>
+                <w:color w:val="000000"/>
+                <w:kern w:val="0"/>
+                <w:sz w:val="22"/>
+                <w:szCs w:val="22"/>
+              </w:rPr>
+            </w:pPr>
+            <w:r>
+              <w:rPr>
+                <w:rFonts w:ascii="等线" w:eastAsia="等线" w:hAnsi="等线" w:cs="宋体" w:hint="eastAsia"/>
+                <w:color w:val="000000"/>
+                <w:kern w:val="0"/>
+                <w:sz w:val="22"/>
+                <w:szCs w:val="22"/>
+              </w:rPr>
+              <w:t>Anaconda3 (Python 3.8.19、Python 3.10.11)</w:t>
+            </w:r>
+          </w:p>
+        </w:tc>
+      </w:tr>
+      <w:tr>
+        <w:trPr>
+          <w:trHeight w:val="280"/>
+          <w:jc w:val="center"/>
+        </w:trPr>
+        <w:tc>
+          <w:tcPr>
+            <w:tcW w:w="1980" w:type="dxa"/>
+            <w:tcBorders>
+              <w:top w:val="nil"/>
+              <w:left w:val="single" w:sz="4" w:space="0" w:color="auto"/>
+              <w:bottom w:val="single" w:sz="4" w:space="0" w:color="auto"/>
+              <w:right w:val="single" w:sz="4" w:space="0" w:color="auto"/>
+            </w:tcBorders>
+            <w:shd w:val="clear" w:color="auto" w:fill="auto"/>
+            <w:noWrap/>
+            <w:vAlign w:val="bottom"/>
+            <w:hideMark/>
+          </w:tcPr>
+          <w:p>
+            <w:pPr>
+              <w:widowControl/>
+              <w:jc w:val="center"/>
+              <w:rPr>
+                <w:rFonts w:ascii="等线" w:eastAsia="等线" w:hAnsi="等线" w:cs="宋体" w:hint="eastAsia"/>
+                <w:color w:val="000000"/>
+                <w:kern w:val="0"/>
+                <w:sz w:val="22"/>
+                <w:szCs w:val="22"/>
+              </w:rPr>
+            </w:pPr>
+            <w:r>
+              <w:rPr>
+                <w:rFonts w:ascii="等线" w:eastAsia="等线" w:hAnsi="等线" w:cs="宋体" w:hint="eastAsia"/>
+                <w:color w:val="000000"/>
+                <w:kern w:val="0"/>
+                <w:sz w:val="22"/>
+                <w:szCs w:val="22"/>
+              </w:rPr>
+              <w:t>深度学习框架</w:t>
+            </w:r>
+          </w:p>
+        </w:tc>
+        <w:tc>
+          <w:tcPr>
+            <w:tcW w:w="6800" w:type="dxa"/>
+            <w:tcBorders>
+              <w:top w:val="nil"/>
+              <w:left w:val="nil"/>
+              <w:bottom w:val="single" w:sz="4" w:space="0" w:color="auto"/>
+              <w:right w:val="single" w:sz="4" w:space="0" w:color="auto"/>
+            </w:tcBorders>
+            <w:shd w:val="clear" w:color="auto" w:fill="auto"/>
+            <w:noWrap/>
+            <w:vAlign w:val="bottom"/>
+            <w:hideMark/>
+          </w:tcPr>
+          <w:p>
+            <w:pPr>
+              <w:widowControl/>
+              <w:jc w:val="left"/>
+              <w:rPr>
+                <w:rFonts w:ascii="等线" w:eastAsia="等线" w:hAnsi="等线" w:cs="宋体" w:hint="eastAsia"/>
+                <w:color w:val="000000"/>
+                <w:kern w:val="0"/>
+                <w:sz w:val="22"/>
+                <w:szCs w:val="22"/>
+              </w:rPr>
+            </w:pPr>
+            <w:r>
+              <w:rPr>
+                <w:rFonts w:ascii="等线" w:eastAsia="等线" w:hAnsi="等线" w:cs="宋体" w:hint="eastAsia"/>
+                <w:color w:val="000000"/>
+                <w:kern w:val="0"/>
+                <w:sz w:val="22"/>
+                <w:szCs w:val="22"/>
+              </w:rPr>
+              <w:t>TensorFlow、Torch 2.1.2 (CUDA 11.8)、xFormers 0.0.23</w:t>
+            </w:r>
+          </w:p>
+        </w:tc>
+      </w:tr>
+      <w:tr>
+        <w:trPr>
+          <w:trHeight w:val="280"/>
+          <w:jc w:val="center"/>
+        </w:trPr>
+        <w:tc>
+          <w:tcPr>
+            <w:tcW w:w="1980" w:type="dxa"/>
+            <w:tcBorders>
+              <w:top w:val="nil"/>
+              <w:left w:val="single" w:sz="4" w:space="0" w:color="auto"/>
+              <w:bottom w:val="single" w:sz="4" w:space="0" w:color="auto"/>
+              <w:right w:val="single" w:sz="4" w:space="0" w:color="auto"/>
+            </w:tcBorders>
+            <w:shd w:val="clear" w:color="auto" w:fill="auto"/>
+            <w:noWrap/>
+            <w:vAlign w:val="bottom"/>
+            <w:hideMark/>
+          </w:tcPr>
+          <w:p>
+            <w:pPr>
+              <w:widowControl/>
+              <w:jc w:val="center"/>
+              <w:rPr>
+                <w:rFonts w:ascii="等线" w:eastAsia="等线" w:hAnsi="等线" w:cs="宋体" w:hint="eastAsia"/>
+                <w:color w:val="000000"/>
+                <w:kern w:val="0"/>
+                <w:sz w:val="22"/>
+                <w:szCs w:val="22"/>
+              </w:rPr>
+            </w:pPr>
+            <w:r>
+              <w:rPr>
+                <w:rFonts w:ascii="等线" w:eastAsia="等线" w:hAnsi="等线" w:cs="宋体" w:hint="eastAsia"/>
+                <w:color w:val="000000"/>
+                <w:kern w:val="0"/>
+                <w:sz w:val="22"/>
+                <w:szCs w:val="22"/>
+              </w:rPr>
+              <w:t>编程工具</w:t>
+            </w:r>
+          </w:p>
+        </w:tc>
+        <w:tc>
+          <w:tcPr>
+            <w:tcW w:w="6800" w:type="dxa"/>
+            <w:tcBorders>
+              <w:top w:val="nil"/>
+              <w:left w:val="nil"/>
+              <w:bottom w:val="single" w:sz="4" w:space="0" w:color="auto"/>
+              <w:right w:val="single" w:sz="4" w:space="0" w:color="auto"/>
+            </w:tcBorders>
+            <w:shd w:val="clear" w:color="auto" w:fill="auto"/>
+            <w:noWrap/>
+            <w:vAlign w:val="bottom"/>
+            <w:hideMark/>
+          </w:tcPr>
+          <w:p>
+            <w:pPr>
+              <w:widowControl/>
+              <w:jc w:val="left"/>
+              <w:rPr>
+                <w:rFonts w:ascii="等线" w:eastAsia="等线" w:hAnsi="等线" w:cs="宋体" w:hint="eastAsia"/>
+                <w:color w:val="000000"/>
+                <w:kern w:val="0"/>
+                <w:sz w:val="22"/>
+                <w:szCs w:val="22"/>
+              </w:rPr>
+            </w:pPr>
+            <w:r>
+              <w:rPr>
+                <w:rFonts w:ascii="等线" w:eastAsia="等线" w:hAnsi="等线" w:cs="宋体" w:hint="eastAsia"/>
+                <w:color w:val="000000"/>
+                <w:kern w:val="0"/>
+                <w:sz w:val="22"/>
+                <w:szCs w:val="22"/>
+              </w:rPr>
+              <w:t>JetBrains PyCharm Professional 2023.3.5、Microsoft VSCode</w:t>
+            </w:r>
+          </w:p>
+        </w:tc>
+      </w:tr>
+      <w:tr>
+        <w:trPr>
+          <w:trHeight w:val="280"/>
+          <w:jc w:val="center"/>
+        </w:trPr>
+        <w:tc>
+          <w:tcPr>
+            <w:tcW w:w="1980" w:type="dxa"/>
+            <w:tcBorders>
+              <w:top w:val="nil"/>
+              <w:left w:val="single" w:sz="4" w:space="0" w:color="auto"/>
+              <w:bottom w:val="single" w:sz="4" w:space="0" w:color="auto"/>
+              <w:right w:val="single" w:sz="4" w:space="0" w:color="auto"/>
+            </w:tcBorders>
+            <w:shd w:val="clear" w:color="auto" w:fill="auto"/>
+            <w:noWrap/>
+            <w:vAlign w:val="bottom"/>
+            <w:hideMark/>
+          </w:tcPr>
+          <w:p>
+            <w:pPr>
+              <w:widowControl/>
+              <w:jc w:val="center"/>
+              <w:rPr>
+                <w:rFonts w:ascii="等线" w:eastAsia="等线" w:hAnsi="等线" w:cs="宋体" w:hint="eastAsia"/>
+                <w:color w:val="000000"/>
+                <w:kern w:val="0"/>
+                <w:sz w:val="22"/>
+                <w:szCs w:val="22"/>
+              </w:rPr>
+            </w:pPr>
+            <w:r>
+              <w:rPr>
+                <w:rFonts w:ascii="等线" w:eastAsia="等线" w:hAnsi="等线" w:cs="宋体" w:hint="eastAsia"/>
+                <w:color w:val="000000"/>
+                <w:kern w:val="0"/>
+                <w:sz w:val="22"/>
+                <w:szCs w:val="22"/>
+              </w:rPr>
+              <w:t>数据分析工具</w:t>
+            </w:r>
+          </w:p>
+        </w:tc>
+        <w:tc>
+          <w:tcPr>
+            <w:tcW w:w="6800" w:type="dxa"/>
+            <w:tcBorders>
+              <w:top w:val="nil"/>
+              <w:left w:val="nil"/>
+              <w:bottom w:val="single" w:sz="4" w:space="0" w:color="auto"/>
+              <w:right w:val="single" w:sz="4" w:space="0" w:color="auto"/>
+            </w:tcBorders>
+            <w:shd w:val="clear" w:color="auto" w:fill="auto"/>
+            <w:noWrap/>
+            <w:vAlign w:val="bottom"/>
+            <w:hideMark/>
+          </w:tcPr>
+          <w:p>
+            <w:pPr>
+              <w:widowControl/>
+              <w:jc w:val="left"/>
+              <w:rPr>
+                <w:rFonts w:ascii="等线" w:eastAsia="等线" w:hAnsi="等线" w:cs="宋体" w:hint="eastAsia"/>
+                <w:color w:val="000000"/>
+                <w:kern w:val="0"/>
+                <w:sz w:val="22"/>
+                <w:szCs w:val="22"/>
+              </w:rPr>
+            </w:pPr>
+            <w:r>
+              <w:rPr>
+                <w:rFonts w:ascii="等线" w:eastAsia="等线" w:hAnsi="等线" w:cs="宋体" w:hint="eastAsia"/>
+                <w:color w:val="000000"/>
+                <w:kern w:val="0"/>
+                <w:sz w:val="22"/>
+                <w:szCs w:val="22"/>
+              </w:rPr>
+              <w:t>Pandas、NumPy 等用于数据处理和分析的库</w:t>
+            </w:r>
+          </w:p>
+        </w:tc>
+      </w:tr>
+      <w:tr>
+        <w:trPr>
+          <w:trHeight w:val="280"/>
+          <w:jc w:val="center"/>
+        </w:trPr>
+        <w:tc>
+          <w:tcPr>
+            <w:tcW w:w="1980" w:type="dxa"/>
+            <w:tcBorders>
+              <w:top w:val="nil"/>
+              <w:left w:val="single" w:sz="4" w:space="0" w:color="auto"/>
+              <w:bottom w:val="single" w:sz="4" w:space="0" w:color="auto"/>
+              <w:right w:val="single" w:sz="4" w:space="0" w:color="auto"/>
+            </w:tcBorders>
+            <w:shd w:val="clear" w:color="auto" w:fill="auto"/>
+            <w:noWrap/>
+            <w:vAlign w:val="bottom"/>
+            <w:hideMark/>
+          </w:tcPr>
+          <w:p>
+            <w:pPr>
+              <w:widowControl/>
+              <w:jc w:val="center"/>
+              <w:rPr>
+                <w:rFonts w:ascii="等线" w:eastAsia="等线" w:hAnsi="等线" w:cs="宋体" w:hint="eastAsia"/>
+                <w:color w:val="000000"/>
+                <w:kern w:val="0"/>
+                <w:sz w:val="22"/>
+                <w:szCs w:val="22"/>
+              </w:rPr>
+            </w:pPr>
+            <w:r>
+              <w:rPr>
+                <w:rFonts w:ascii="等线" w:eastAsia="等线" w:hAnsi="等线" w:cs="宋体" w:hint="eastAsia"/>
+                <w:color w:val="000000"/>
+                <w:kern w:val="0"/>
+                <w:sz w:val="22"/>
+                <w:szCs w:val="22"/>
+              </w:rPr>
+              <w:t>可视化工具</w:t>
+            </w:r>
+          </w:p>
+        </w:tc>
+        <w:tc>
+          <w:tcPr>
+            <w:tcW w:w="6800" w:type="dxa"/>
+            <w:tcBorders>
+              <w:top w:val="nil"/>
+              <w:left w:val="nil"/>
+              <w:bottom w:val="single" w:sz="4" w:space="0" w:color="auto"/>
+              <w:right w:val="single" w:sz="4" w:space="0" w:color="auto"/>
+            </w:tcBorders>
+            <w:shd w:val="clear" w:color="auto" w:fill="auto"/>
+            <w:noWrap/>
+            <w:vAlign w:val="bottom"/>
+            <w:hideMark/>
+          </w:tcPr>
+          <w:p>
+            <w:pPr>
+              <w:widowControl/>
+              <w:jc w:val="left"/>
+              <w:rPr>
+                <w:rFonts w:ascii="等线" w:eastAsia="等线" w:hAnsi="等线" w:cs="宋体" w:hint="eastAsia"/>
+                <w:color w:val="000000"/>
+                <w:kern w:val="0"/>
+                <w:sz w:val="22"/>
+                <w:szCs w:val="22"/>
+              </w:rPr>
+            </w:pPr>
+            <w:r>
+              <w:rPr>
+                <w:rFonts w:ascii="等线" w:eastAsia="等线" w:hAnsi="等线" w:cs="宋体" w:hint="eastAsia"/>
+                <w:color w:val="000000"/>
+                <w:kern w:val="0"/>
+                <w:sz w:val="22"/>
+                <w:szCs w:val="22"/>
+              </w:rPr>
+              <w:t>Jupyter Notebook</w:t>
+            </w:r>
+          </w:p>
+        </w:tc>
+      </w:tr>
+    </w:tbl>
     <w:p>
       <w:pPr>
         <w:pStyle w:val="a2"/>
         <w:spacing w:line="276" w:lineRule="auto"/>
         <w:ind w:firstLineChars="0" w:firstLine="420"/>
       </w:pPr>
-      <w:r>
-        <w:rPr>
-          <w:rFonts w:hint="eastAsia"/>
-        </w:rPr>
-        <w:t>开发环境：</w:t>
-      </w:r>
-      <w:r>
-        <w:rPr>
-          <w:rFonts w:hint="eastAsia"/>
-        </w:rPr>
-        <w:t>Anac</w:t>
-      </w:r>
-      <w:r>
-        <w:rPr>
-          <w:rFonts w:hint="eastAsia"/>
-        </w:rPr>
-        <w:t>onda3</w:t>
-      </w:r>
-      <w:r>
-        <w:rPr>
-          <w:rFonts w:hint="eastAsia"/>
-        </w:rPr>
-        <w:t xml:space="preserve"> (</w:t>
-      </w:r>
-      <w:r>
-        <w:rPr>
-          <w:rFonts w:hint="eastAsia"/>
-        </w:rPr>
-        <w:t>Python 3.</w:t>
-      </w:r>
-      <w:r>
-        <w:rPr>
-          <w:rFonts w:hint="eastAsia"/>
-        </w:rPr>
-        <w:t>8.19</w:t>
-      </w:r>
-      <w:r>
-        <w:rPr>
-          <w:rFonts w:hint="eastAsia"/>
-        </w:rPr>
-        <w:t>、</w:t>
-      </w:r>
-      <w:r>
-        <w:rPr>
-          <w:rFonts w:hint="eastAsia"/>
-        </w:rPr>
-        <w:t>Python 3.10.11</w:t>
-      </w:r>
-      <w:r>
-        <w:rPr>
-          <w:rFonts w:hint="eastAsia"/>
-        </w:rPr>
-        <w:t>)</w:t>
-      </w:r>
-    </w:p>
-    <w:p>
-      <w:pPr>
-        <w:pStyle w:val="a2"/>
-        <w:spacing w:line="276" w:lineRule="auto"/>
-        <w:ind w:firstLineChars="0" w:firstLine="420"/>
-      </w:pPr>
-      <w:r>
-        <w:rPr>
-          <w:rFonts w:hint="eastAsia"/>
-        </w:rPr>
-        <w:t>深度学习框架：</w:t>
-      </w:r>
-      <w:r>
-        <w:rPr>
-          <w:rFonts w:hint="eastAsia"/>
-        </w:rPr>
-        <w:t>TensorFlow</w:t>
-      </w:r>
-      <w:r>
-        <w:rPr>
-          <w:rFonts w:hint="eastAsia"/>
-        </w:rPr>
-        <w:t>、</w:t>
-      </w:r>
-      <w:r>
-        <w:t>Torch</w:t>
-      </w:r>
-      <w:r>
-        <w:rPr>
-          <w:rFonts w:hint="eastAsia"/>
-        </w:rPr>
-        <w:t xml:space="preserve"> 2.1.2 (CUDA 11.8)</w:t>
-      </w:r>
-      <w:r>
-        <w:rPr>
-          <w:rFonts w:hint="eastAsia"/>
-        </w:rPr>
-        <w:t>、</w:t>
-      </w:r>
-      <w:r>
-        <w:rPr>
-          <w:rFonts w:hint="eastAsia"/>
-        </w:rPr>
-        <w:t>xFormers 0.0.23</w:t>
-      </w:r>
-    </w:p>
-    <w:p>
-      <w:pPr>
-        <w:pStyle w:val="a2"/>
-        <w:spacing w:line="276" w:lineRule="auto"/>
-        <w:ind w:firstLineChars="0" w:firstLine="420"/>
-      </w:pPr>
-      <w:r>
-        <w:rPr>
-          <w:rFonts w:hint="eastAsia"/>
-        </w:rPr>
-        <w:t>编程工具：</w:t>
-      </w:r>
-      <w:r>
-        <w:rPr>
-          <w:rFonts w:hint="eastAsia"/>
-        </w:rPr>
-        <w:t xml:space="preserve">JetBrains </w:t>
-      </w:r>
-      <w:r>
-        <w:t>PyCharm</w:t>
-      </w:r>
-      <w:r>
-        <w:rPr>
-          <w:rFonts w:hint="eastAsia"/>
-        </w:rPr>
-        <w:t xml:space="preserve"> Professional 2023.3.5</w:t>
-      </w:r>
-      <w:r>
-        <w:rPr>
-          <w:rFonts w:hint="eastAsia"/>
-        </w:rPr>
-        <w:t>、</w:t>
-      </w:r>
-      <w:r>
-        <w:t>Microsoft</w:t>
-      </w:r>
-      <w:r>
-        <w:rPr>
-          <w:rFonts w:hint="eastAsia"/>
-        </w:rPr>
-        <w:t xml:space="preserve"> V</w:t>
-      </w:r>
-      <w:r>
-        <w:rPr>
-          <w:rFonts w:hint="eastAsia"/>
-        </w:rPr>
-        <w:t>S</w:t>
-      </w:r>
-      <w:r>
-        <w:rPr>
-          <w:rFonts w:hint="eastAsia"/>
-        </w:rPr>
-        <w:t>Code</w:t>
-      </w:r>
-    </w:p>
-    <w:p>
-      <w:pPr>
-        <w:pStyle w:val="a2"/>
-        <w:spacing w:line="276" w:lineRule="auto"/>
-        <w:ind w:firstLineChars="0" w:firstLine="420"/>
-      </w:pPr>
-      <w:r>
-        <w:rPr>
-          <w:rFonts w:hint="eastAsia"/>
-        </w:rPr>
-        <w:t>数据分析工具：</w:t>
-      </w:r>
-      <w:r>
-        <w:rPr>
-          <w:rFonts w:hint="eastAsia"/>
-        </w:rPr>
-        <w:t>Pandas</w:t>
-      </w:r>
-      <w:r>
-        <w:rPr>
-          <w:rFonts w:hint="eastAsia"/>
-        </w:rPr>
-        <w:t>、</w:t>
-      </w:r>
-      <w:r>
-        <w:rPr>
-          <w:rFonts w:hint="eastAsia"/>
-        </w:rPr>
-        <w:t>NumPy</w:t>
-      </w:r>
-      <w:r>
-        <w:rPr>
-          <w:rFonts w:hint="eastAsia"/>
-        </w:rPr>
-        <w:t>等用于数据处理和分析的库</w:t>
-      </w:r>
-    </w:p>
-    <w:p>
-      <w:pPr>
-        <w:pStyle w:val="a2"/>
-        <w:spacing w:line="276" w:lineRule="auto"/>
-        <w:ind w:firstLineChars="0" w:firstLine="420"/>
-      </w:pPr>
-      <w:r>
-        <w:rPr>
-          <w:rFonts w:hint="eastAsia"/>
-        </w:rPr>
-        <w:t>可视化工具：</w:t>
-      </w:r>
-      <w:r>
-        <w:rPr>
-          <w:rFonts w:hint="eastAsia"/>
-        </w:rPr>
-        <w:t>Jupyter Notebook</w:t>
-      </w:r>
-      <w:r>
-        <w:rPr>
-          <w:rFonts w:hint="eastAsia"/>
-        </w:rPr>
-        <w:t>，用于数据和结果的可视化</w:t>
-      </w:r>
     </w:p>
     <w:p>
       <w:pPr>
@@ -9780,9 +10339,6 @@
       <w:pPr>
         <w:pStyle w:val="a1"/>
         <w:ind w:firstLineChars="0" w:firstLine="0"/>
-        <w:rPr>
-          <w:rFonts w:hint="eastAsia"/>
-        </w:rPr>
       </w:pPr>
     </w:p>
     <w:p>
@@ -9847,9 +10403,6 @@
     <w:p>
       <w:pPr>
         <w:pStyle w:val="af1"/>
-        <w:rPr>
-          <w:rFonts w:hint="eastAsia"/>
-        </w:rPr>
       </w:pPr>
       <w:r>
         <w:rPr>
@@ -9976,9 +10529,9 @@
           <w:noProof/>
         </w:rPr>
         <w:drawing>
-          <wp:inline distT="0" distB="0" distL="0" distR="0" wp14:anchorId="0A204638" wp14:editId="4A1DAE6D">
-            <wp:extent cx="5898871" cy="6024622"/>
-            <wp:effectExtent l="0" t="0" r="6985" b="0"/>
+          <wp:inline distT="0" distB="0" distL="0" distR="0" wp14:anchorId="0A204638" wp14:editId="28D44D90">
+            <wp:extent cx="5717543" cy="5839428"/>
+            <wp:effectExtent l="0" t="0" r="0" b="9525"/>
             <wp:docPr id="1801374802" name="图片 1"/>
             <wp:cNvGraphicFramePr>
               <a:graphicFrameLocks xmlns:a="http://schemas.openxmlformats.org/drawingml/2006/main" noChangeAspect="1"/>
@@ -9999,7 +10552,7 @@
                   <pic:spPr>
                     <a:xfrm>
                       <a:off x="0" y="0"/>
-                      <a:ext cx="5910331" cy="6036327"/>
+                      <a:ext cx="5737736" cy="5860051"/>
                     </a:xfrm>
                     <a:prstGeom prst="rect">
                       <a:avLst/>
@@ -10015,9 +10568,6 @@
     <w:p>
       <w:pPr>
         <w:pStyle w:val="af1"/>
-        <w:rPr>
-          <w:rFonts w:hint="eastAsia"/>
-        </w:rPr>
       </w:pPr>
       <w:r>
         <w:rPr>
@@ -10117,13 +10667,7 @@
         <w:rPr>
           <w:rFonts w:hint="eastAsia"/>
         </w:rPr>
-        <w:t>人体姿态识别流程</w:t>
-      </w:r>
-      <w:r>
-        <w:rPr>
-          <w:rFonts w:hint="eastAsia"/>
-        </w:rPr>
-        <w:t>图</w:t>
+        <w:t>人体姿态识别流程图</w:t>
       </w:r>
     </w:p>
     <w:p>
@@ -10189,9 +10733,6 @@
     <w:p>
       <w:pPr>
         <w:pStyle w:val="af1"/>
-        <w:rPr>
-          <w:rFonts w:hint="eastAsia"/>
-        </w:rPr>
       </w:pPr>
       <w:r>
         <w:rPr>
@@ -10291,13 +10832,7 @@
         <w:rPr>
           <w:rFonts w:hint="eastAsia"/>
         </w:rPr>
-        <w:t>相似度估计流程</w:t>
-      </w:r>
-      <w:r>
-        <w:rPr>
-          <w:rFonts w:hint="eastAsia"/>
-        </w:rPr>
-        <w:t>图</w:t>
+        <w:t>相似度估计流程图</w:t>
       </w:r>
     </w:p>
     <w:p>
@@ -10363,9 +10898,6 @@
     <w:p>
       <w:pPr>
         <w:pStyle w:val="af1"/>
-        <w:rPr>
-          <w:rFonts w:hint="eastAsia"/>
-        </w:rPr>
       </w:pPr>
       <w:r>
         <w:rPr>
@@ -10465,13 +10997,7 @@
         <w:rPr>
           <w:rFonts w:hint="eastAsia"/>
         </w:rPr>
-        <w:t>人体姿态评估流程</w:t>
-      </w:r>
-      <w:r>
-        <w:rPr>
-          <w:rFonts w:hint="eastAsia"/>
-        </w:rPr>
-        <w:t>图</w:t>
+        <w:t>人体姿态评估流程图</w:t>
       </w:r>
     </w:p>
     <w:p>
@@ -10654,9 +11180,9 @@
       <w:pPr>
         <w:pStyle w:val="2"/>
       </w:pPr>
-      <w:bookmarkStart w:id="24" w:name="_Toc105354213"/>
+      <w:bookmarkStart w:id="24" w:name="_Toc163050284"/>
       <w:bookmarkStart w:id="25" w:name="_Toc163050280"/>
-      <w:bookmarkStart w:id="26" w:name="_Toc163050284"/>
+      <w:bookmarkStart w:id="26" w:name="_Toc105354213"/>
       <w:r>
         <w:rPr>
           <w:rFonts w:hint="eastAsia"/>
@@ -11764,7 +12290,7 @@
         </w:rPr>
         <w:t>模型初始化</w:t>
       </w:r>
-      <w:bookmarkEnd w:id="26"/>
+      <w:bookmarkEnd w:id="24"/>
     </w:p>
     <w:p>
       <w:pPr>
@@ -13217,9 +13743,6 @@
     <w:p>
       <w:pPr>
         <w:pStyle w:val="a1"/>
-        <w:rPr>
-          <w:rFonts w:hint="eastAsia"/>
-        </w:rPr>
       </w:pPr>
     </w:p>
     <w:p>
@@ -13412,9 +13935,6 @@
       <w:pPr>
         <w:pStyle w:val="a1"/>
         <w:ind w:left="920" w:firstLineChars="0" w:firstLine="0"/>
-        <w:rPr>
-          <w:rFonts w:hint="eastAsia"/>
-        </w:rPr>
       </w:pPr>
     </w:p>
     <w:p>
@@ -14014,16 +14534,16 @@
       <w:pPr>
         <w:pStyle w:val="2"/>
       </w:pPr>
-      <w:bookmarkStart w:id="34" w:name="_Toc105354216"/>
-      <w:bookmarkStart w:id="35" w:name="_Toc163050288"/>
-      <w:bookmarkEnd w:id="24"/>
+      <w:bookmarkStart w:id="34" w:name="_Toc163050288"/>
+      <w:bookmarkStart w:id="35" w:name="_Toc105354216"/>
+      <w:bookmarkEnd w:id="26"/>
       <w:r>
         <w:rPr>
           <w:rFonts w:hint="eastAsia"/>
         </w:rPr>
         <w:t>匹配算法</w:t>
       </w:r>
-      <w:bookmarkEnd w:id="35"/>
+      <w:bookmarkEnd w:id="34"/>
     </w:p>
     <w:p>
       <w:pPr>
@@ -14350,9 +14870,6 @@
     <w:p>
       <w:pPr>
         <w:pStyle w:val="3"/>
-        <w:rPr>
-          <w:rFonts w:hint="eastAsia"/>
-        </w:rPr>
       </w:pPr>
       <w:bookmarkStart w:id="37" w:name="_Toc163050290"/>
       <w:r>
@@ -14367,47 +14884,23 @@
     <w:p>
       <w:pPr>
         <w:pStyle w:val="4"/>
-        <w:rPr>
-          <w:rFonts w:hint="eastAsia"/>
-        </w:rPr>
-      </w:pPr>
-      <w:r>
-        <w:rPr>
-          <w:rFonts w:hint="eastAsia"/>
-        </w:rPr>
-        <w:t>相似度阈值</w:t>
-      </w:r>
-      <w:r>
-        <w:rPr>
-          <w:rFonts w:hint="eastAsia"/>
-        </w:rPr>
-        <w:t>过滤</w:t>
+      </w:pPr>
+      <w:r>
+        <w:rPr>
+          <w:rFonts w:hint="eastAsia"/>
+        </w:rPr>
+        <w:t>相似度阈值过滤</w:t>
       </w:r>
     </w:p>
     <w:p>
       <w:pPr>
         <w:pStyle w:val="a1"/>
-        <w:rPr>
-          <w:rFonts w:hint="eastAsia"/>
-        </w:rPr>
-      </w:pPr>
-      <w:r>
-        <w:rPr>
-          <w:rFonts w:hint="eastAsia"/>
-        </w:rPr>
-        <w:t>为了提高匹配的准确性，</w:t>
-      </w:r>
-      <w:r>
-        <w:rPr>
-          <w:rFonts w:hint="eastAsia"/>
-        </w:rPr>
-        <w:t>本</w:t>
-      </w:r>
-      <w:r>
-        <w:rPr>
-          <w:rFonts w:hint="eastAsia"/>
-        </w:rPr>
-        <w:t>项目中引入了相似度阈值参数，即</w:t>
+      </w:pPr>
+      <w:r>
+        <w:rPr>
+          <w:rFonts w:hint="eastAsia"/>
+        </w:rPr>
+        <w:t>为了提高匹配的准确性，本项目中引入了相似度阈值参数，即</w:t>
       </w:r>
       <w:r>
         <w:rPr>
@@ -14449,9 +14942,6 @@
     <w:p>
       <w:pPr>
         <w:pStyle w:val="a1"/>
-        <w:rPr>
-          <w:rFonts w:hint="eastAsia"/>
-        </w:rPr>
       </w:pPr>
       <w:r>
         <w:rPr>
@@ -14488,9 +14978,6 @@
     <w:p>
       <w:pPr>
         <w:pStyle w:val="4"/>
-        <w:rPr>
-          <w:rFonts w:hint="eastAsia"/>
-        </w:rPr>
       </w:pPr>
       <w:r>
         <w:rPr>
@@ -14503,9 +14990,6 @@
     <w:p>
       <w:pPr>
         <w:pStyle w:val="a1"/>
-        <w:rPr>
-          <w:rFonts w:hint="eastAsia"/>
-        </w:rPr>
       </w:pPr>
       <w:r>
         <w:rPr>
@@ -14517,9 +15001,6 @@
     <w:p>
       <w:pPr>
         <w:pStyle w:val="a1"/>
-        <w:rPr>
-          <w:rFonts w:hint="eastAsia"/>
-        </w:rPr>
       </w:pPr>
       <w:r>
         <w:rPr>
@@ -14555,19 +15036,7 @@
         <w:rPr>
           <w:rFonts w:hint="eastAsia"/>
         </w:rPr>
-        <w:t>[[up,3], [down,15], [up,15], [down,1], [up,10], [down,10]</w:t>
-      </w:r>
-      <w:r>
-        <w:rPr>
-          <w:rFonts w:hint="eastAsia"/>
-        </w:rPr>
-        <w:t>,</w:t>
-      </w:r>
-      <w:r>
-        <w:rPr>
-          <w:rFonts w:hint="eastAsia"/>
-        </w:rPr>
-        <w:t xml:space="preserve"> [up,20]]</w:t>
+        <w:t>[[up,3], [down,15], [up,15], [down,1], [up,10], [down,10], [up,20]]</w:t>
       </w:r>
       <w:r>
         <w:rPr>
@@ -14609,13 +15078,7 @@
         <w:rPr>
           <w:rFonts w:hint="eastAsia"/>
         </w:rPr>
-        <w:t>）</w:t>
-      </w:r>
-      <w:r>
-        <w:rPr>
-          <w:rFonts w:hint="eastAsia"/>
-        </w:rPr>
-        <w:t>，则会过滤掉小于等于</w:t>
+        <w:t>），则会过滤掉小于等于</w:t>
       </w:r>
       <w:r>
         <w:rPr>
@@ -14659,9 +15122,6 @@
       <w:pPr>
         <w:pStyle w:val="a2"/>
         <w:ind w:firstLine="480"/>
-        <w:rPr>
-          <w:rFonts w:hint="eastAsia"/>
-        </w:rPr>
       </w:pPr>
     </w:p>
     <w:p>
@@ -14680,9 +15140,6 @@
       <w:pPr>
         <w:pStyle w:val="a2"/>
         <w:ind w:firstLine="480"/>
-        <w:rPr>
-          <w:rFonts w:hint="eastAsia"/>
-        </w:rPr>
       </w:pPr>
       <w:r>
         <w:rPr>
@@ -14701,9 +15158,6 @@
       <w:pPr>
         <w:pStyle w:val="a2"/>
         <w:ind w:firstLine="480"/>
-        <w:rPr>
-          <w:rFonts w:hint="eastAsia"/>
-        </w:rPr>
       </w:pPr>
       <w:r>
         <w:rPr>
@@ -14716,9 +15170,6 @@
       <w:pPr>
         <w:pStyle w:val="a2"/>
         <w:ind w:firstLine="480"/>
-        <w:rPr>
-          <w:rFonts w:hint="eastAsia"/>
-        </w:rPr>
       </w:pPr>
       <w:r>
         <w:rPr>
@@ -14731,9 +15182,6 @@
       <w:pPr>
         <w:pStyle w:val="a2"/>
         <w:ind w:firstLine="480"/>
-        <w:rPr>
-          <w:rFonts w:hint="eastAsia"/>
-        </w:rPr>
       </w:pPr>
       <w:r>
         <w:rPr>
@@ -14746,9 +15194,6 @@
       <w:pPr>
         <w:pStyle w:val="a2"/>
         <w:ind w:firstLine="480"/>
-        <w:rPr>
-          <w:rFonts w:hint="eastAsia"/>
-        </w:rPr>
       </w:pPr>
       <w:r>
         <w:rPr>
@@ -16386,7 +16831,7 @@
         <w:lastRenderedPageBreak/>
         <w:t>结论</w:t>
       </w:r>
-      <w:bookmarkEnd w:id="34"/>
+      <w:bookmarkEnd w:id="35"/>
       <w:bookmarkEnd w:id="53"/>
     </w:p>
     <w:p>
@@ -23092,6 +23537,7 @@
   <w:style w:type="character" w:default="1" w:styleId="a3">
     <w:name w:val="Default Paragraph Font"/>
     <w:uiPriority w:val="1"/>
+    <w:semiHidden/>
     <w:unhideWhenUsed/>
   </w:style>
   <w:style w:type="table" w:default="1" w:styleId="a4">

</xml_diff>